<commit_message>
modify table constructure document
</commit_message>
<xml_diff>
--- a/doc/地理所财务数据表结构.docx
+++ b/doc/地理所财务数据表结构.docx
@@ -2106,7 +2106,7 @@
               <w:rPr>
                 <w:szCs w:val="21"/>
               </w:rPr>
-              <w:t>100</w:t>
+              <w:t>36</w:t>
             </w:r>
           </w:p>
         </w:tc>
@@ -2249,7 +2249,7 @@
                 <w:rFonts w:hint="eastAsia"/>
                 <w:szCs w:val="21"/>
               </w:rPr>
-              <w:t>100</w:t>
+              <w:t>36</w:t>
             </w:r>
           </w:p>
         </w:tc>
@@ -2392,7 +2392,7 @@
               <w:rPr>
                 <w:szCs w:val="21"/>
               </w:rPr>
-              <w:t>100</w:t>
+              <w:t>36</w:t>
             </w:r>
           </w:p>
         </w:tc>
@@ -3706,7 +3706,7 @@
               <w:rPr>
                 <w:szCs w:val="21"/>
               </w:rPr>
-              <w:t>50</w:t>
+              <w:t>36</w:t>
             </w:r>
           </w:p>
         </w:tc>
@@ -6071,7 +6071,6 @@
                 <w:szCs w:val="21"/>
               </w:rPr>
             </w:pPr>
-            <w:bookmarkStart w:id="2" w:name="_GoBack" w:colFirst="1" w:colLast="1"/>
           </w:p>
         </w:tc>
         <w:tc>
@@ -6181,7 +6180,6 @@
           </w:p>
         </w:tc>
       </w:tr>
-      <w:bookmarkEnd w:id="2"/>
       <w:tr>
         <w:trPr>
           <w:trHeight w:val="567"/>
@@ -6472,6 +6470,188 @@
                 <w:szCs w:val="21"/>
               </w:rPr>
               <w:t>账户名称</w:t>
+            </w:r>
+          </w:p>
+        </w:tc>
+      </w:tr>
+      <w:tr>
+        <w:trPr>
+          <w:trHeight w:val="567"/>
+        </w:trPr>
+        <w:tc>
+          <w:tcPr>
+            <w:tcW w:w="691" w:type="dxa"/>
+            <w:shd w:val="clear" w:color="auto" w:fill="auto"/>
+            <w:vAlign w:val="center"/>
+          </w:tcPr>
+          <w:p>
+            <w:pPr>
+              <w:numPr>
+                <w:ilvl w:val="0"/>
+                <w:numId w:val="10"/>
+              </w:numPr>
+              <w:jc w:val="center"/>
+              <w:rPr>
+                <w:szCs w:val="21"/>
+              </w:rPr>
+            </w:pPr>
+          </w:p>
+        </w:tc>
+        <w:tc>
+          <w:tcPr>
+            <w:tcW w:w="1616" w:type="dxa"/>
+            <w:shd w:val="clear" w:color="auto" w:fill="auto"/>
+            <w:vAlign w:val="center"/>
+          </w:tcPr>
+          <w:p>
+            <w:pPr>
+              <w:rPr>
+                <w:szCs w:val="21"/>
+              </w:rPr>
+            </w:pPr>
+            <w:r>
+              <w:rPr>
+                <w:szCs w:val="21"/>
+              </w:rPr>
+              <w:t>P</w:t>
+            </w:r>
+            <w:r>
+              <w:rPr>
+                <w:szCs w:val="21"/>
+              </w:rPr>
+              <w:t>ayment</w:t>
+            </w:r>
+            <w:r>
+              <w:rPr>
+                <w:szCs w:val="21"/>
+              </w:rPr>
+              <w:t>Type</w:t>
+            </w:r>
+          </w:p>
+        </w:tc>
+        <w:tc>
+          <w:tcPr>
+            <w:tcW w:w="1516" w:type="dxa"/>
+            <w:shd w:val="clear" w:color="auto" w:fill="auto"/>
+            <w:vAlign w:val="center"/>
+          </w:tcPr>
+          <w:p>
+            <w:pPr>
+              <w:jc w:val="center"/>
+              <w:rPr>
+                <w:szCs w:val="21"/>
+              </w:rPr>
+            </w:pPr>
+            <w:r>
+              <w:rPr>
+                <w:szCs w:val="21"/>
+              </w:rPr>
+              <w:t>Varchar</w:t>
+            </w:r>
+          </w:p>
+        </w:tc>
+        <w:tc>
+          <w:tcPr>
+            <w:tcW w:w="1409" w:type="dxa"/>
+            <w:vAlign w:val="center"/>
+          </w:tcPr>
+          <w:p>
+            <w:pPr>
+              <w:jc w:val="center"/>
+              <w:rPr>
+                <w:szCs w:val="21"/>
+              </w:rPr>
+            </w:pPr>
+            <w:r>
+              <w:rPr>
+                <w:rFonts w:hint="eastAsia"/>
+                <w:szCs w:val="21"/>
+              </w:rPr>
+              <w:t>36</w:t>
+            </w:r>
+          </w:p>
+        </w:tc>
+        <w:tc>
+          <w:tcPr>
+            <w:tcW w:w="1492" w:type="dxa"/>
+            <w:shd w:val="clear" w:color="auto" w:fill="auto"/>
+            <w:vAlign w:val="center"/>
+          </w:tcPr>
+          <w:p>
+            <w:pPr>
+              <w:jc w:val="center"/>
+              <w:rPr>
+                <w:szCs w:val="21"/>
+              </w:rPr>
+            </w:pPr>
+            <w:r>
+              <w:rPr>
+                <w:szCs w:val="21"/>
+              </w:rPr>
+              <w:t>T</w:t>
+            </w:r>
+            <w:r>
+              <w:rPr>
+                <w:rFonts w:hint="eastAsia"/>
+                <w:szCs w:val="21"/>
+              </w:rPr>
+              <w:t>rue</w:t>
+            </w:r>
+          </w:p>
+        </w:tc>
+        <w:tc>
+          <w:tcPr>
+            <w:tcW w:w="1572" w:type="dxa"/>
+            <w:shd w:val="clear" w:color="auto" w:fill="auto"/>
+            <w:vAlign w:val="center"/>
+          </w:tcPr>
+          <w:p>
+            <w:pPr>
+              <w:jc w:val="center"/>
+              <w:rPr>
+                <w:szCs w:val="21"/>
+              </w:rPr>
+            </w:pPr>
+            <w:r>
+              <w:rPr>
+                <w:rFonts w:hint="eastAsia"/>
+                <w:szCs w:val="21"/>
+              </w:rPr>
+              <w:t>支付类型</w:t>
+            </w:r>
+          </w:p>
+          <w:p>
+            <w:pPr>
+              <w:jc w:val="center"/>
+              <w:rPr>
+                <w:szCs w:val="21"/>
+              </w:rPr>
+            </w:pPr>
+            <w:r>
+              <w:rPr>
+                <w:szCs w:val="21"/>
+              </w:rPr>
+              <w:t>（现金</w:t>
+            </w:r>
+            <w:r>
+              <w:rPr>
+                <w:rFonts w:hint="eastAsia"/>
+                <w:szCs w:val="21"/>
+              </w:rPr>
+              <w:t>/</w:t>
+            </w:r>
+            <w:r>
+              <w:rPr>
+                <w:rFonts w:hint="eastAsia"/>
+                <w:szCs w:val="21"/>
+              </w:rPr>
+              <w:t>银行转账</w:t>
+            </w:r>
+            <w:r>
+              <w:rPr>
+                <w:szCs w:val="21"/>
+              </w:rPr>
+              <w:t>）</w:t>
             </w:r>
           </w:p>
         </w:tc>
@@ -11346,6 +11526,13 @@
               </w:rPr>
               <w:t>Title</w:t>
             </w:r>
+            <w:r>
+              <w:rPr>
+                <w:rFonts w:hint="eastAsia"/>
+                <w:szCs w:val="21"/>
+              </w:rPr>
+              <w:t>Name</w:t>
+            </w:r>
           </w:p>
         </w:tc>
         <w:tc>
@@ -11386,7 +11573,7 @@
               <w:rPr>
                 <w:szCs w:val="21"/>
               </w:rPr>
-              <w:t>100</w:t>
+              <w:t>36</w:t>
             </w:r>
           </w:p>
         </w:tc>
@@ -11474,7 +11661,10 @@
         <w:t xml:space="preserve">t_ </w:t>
       </w:r>
       <w:r>
-        <w:t>Title</w:t>
+        <w:rPr>
+          <w:szCs w:val="21"/>
+        </w:rPr>
+        <w:t>RefundType</w:t>
       </w:r>
       <w:r>
         <w:rPr>
@@ -11500,12 +11690,12 @@
         <w:tblLook w:val="04A0" w:firstRow="1" w:lastRow="0" w:firstColumn="1" w:lastColumn="0" w:noHBand="0" w:noVBand="1"/>
       </w:tblPr>
       <w:tblGrid>
-        <w:gridCol w:w="696"/>
-        <w:gridCol w:w="1542"/>
-        <w:gridCol w:w="1530"/>
-        <w:gridCol w:w="1429"/>
-        <w:gridCol w:w="1511"/>
-        <w:gridCol w:w="1588"/>
+        <w:gridCol w:w="683"/>
+        <w:gridCol w:w="1753"/>
+        <w:gridCol w:w="1493"/>
+        <w:gridCol w:w="1379"/>
+        <w:gridCol w:w="1463"/>
+        <w:gridCol w:w="1525"/>
       </w:tblGrid>
       <w:tr>
         <w:trPr>
@@ -11728,6 +11918,12 @@
               </w:rPr>
               <w:t>RefundType</w:t>
             </w:r>
+            <w:r>
+              <w:rPr>
+                <w:szCs w:val="21"/>
+              </w:rPr>
+              <w:t>Name</w:t>
+            </w:r>
           </w:p>
         </w:tc>
         <w:tc>
@@ -11768,7 +11964,7 @@
               <w:rPr>
                 <w:szCs w:val="21"/>
               </w:rPr>
-              <w:t>255</w:t>
+              <w:t>100</w:t>
             </w:r>
           </w:p>
         </w:tc>
@@ -12110,6 +12306,12 @@
               </w:rPr>
               <w:t>Bank</w:t>
             </w:r>
+            <w:r>
+              <w:rPr>
+                <w:szCs w:val="21"/>
+              </w:rPr>
+              <w:t>Name</w:t>
+            </w:r>
           </w:p>
         </w:tc>
         <w:tc>
@@ -12219,35 +12421,40 @@
     <w:p>
       <w:pPr>
         <w:pStyle w:val="3"/>
+        <w:rPr>
+          <w:highlight w:val="yellow"/>
+        </w:rPr>
       </w:pPr>
       <w:r>
         <w:rPr>
           <w:rFonts w:hint="eastAsia"/>
+          <w:highlight w:val="yellow"/>
         </w:rPr>
-        <w:t>字典</w:t>
+        <w:t>字典表</w:t>
+      </w:r>
+      <w:r>
+        <w:rPr>
+          <w:highlight w:val="yellow"/>
+        </w:rPr>
+        <w:t>名：</w:t>
+      </w:r>
+      <w:r>
+        <w:rPr>
+          <w:highlight w:val="yellow"/>
+        </w:rPr>
+        <w:t>t_ Person</w:t>
       </w:r>
       <w:r>
         <w:rPr>
           <w:rFonts w:hint="eastAsia"/>
-        </w:rPr>
-        <w:t>表</w:t>
-      </w:r>
-      <w:r>
-        <w:t>名：</w:t>
-      </w:r>
-      <w:r>
-        <w:t xml:space="preserve">t_ </w:t>
-      </w:r>
-      <w:r>
-        <w:t>Person</w:t>
-      </w:r>
-      <w:r>
-        <w:rPr>
-          <w:rFonts w:hint="eastAsia"/>
+          <w:highlight w:val="yellow"/>
         </w:rPr>
         <w:t>（所内人员字典表</w:t>
       </w:r>
       <w:r>
+        <w:rPr>
+          <w:highlight w:val="yellow"/>
+        </w:rPr>
         <w:t>）</w:t>
       </w:r>
     </w:p>
@@ -12865,6 +13072,8 @@
             </w:r>
           </w:p>
         </w:tc>
+        <w:bookmarkStart w:id="2" w:name="_GoBack"/>
+        <w:bookmarkEnd w:id="2"/>
       </w:tr>
       <w:tr>
         <w:trPr>
@@ -13571,7 +13780,6 @@
         <w:rPr>
           <w:rFonts w:hint="eastAsia"/>
         </w:rPr>
-        <w:lastRenderedPageBreak/>
         <w:t>初始化</w:t>
       </w:r>
       <w:r>

</xml_diff>

<commit_message>
1.add tables-- auditstatus |  auditopinion 2.edit table structure document
</commit_message>
<xml_diff>
--- a/doc/地理所财务数据表结构.docx
+++ b/doc/地理所财务数据表结构.docx
@@ -1473,6 +1473,144 @@
                 <w:szCs w:val="21"/>
               </w:rPr>
               <w:t>审核意见</w:t>
+            </w:r>
+          </w:p>
+        </w:tc>
+      </w:tr>
+      <w:tr>
+        <w:trPr>
+          <w:trHeight w:val="567"/>
+        </w:trPr>
+        <w:tc>
+          <w:tcPr>
+            <w:tcW w:w="696" w:type="dxa"/>
+            <w:shd w:val="clear" w:color="auto" w:fill="auto"/>
+            <w:vAlign w:val="center"/>
+          </w:tcPr>
+          <w:p>
+            <w:pPr>
+              <w:numPr>
+                <w:ilvl w:val="0"/>
+                <w:numId w:val="2"/>
+              </w:numPr>
+              <w:jc w:val="center"/>
+              <w:rPr>
+                <w:szCs w:val="21"/>
+              </w:rPr>
+            </w:pPr>
+          </w:p>
+        </w:tc>
+        <w:tc>
+          <w:tcPr>
+            <w:tcW w:w="1542" w:type="dxa"/>
+            <w:shd w:val="clear" w:color="auto" w:fill="auto"/>
+            <w:vAlign w:val="center"/>
+          </w:tcPr>
+          <w:p>
+            <w:pPr>
+              <w:rPr>
+                <w:szCs w:val="21"/>
+              </w:rPr>
+            </w:pPr>
+            <w:r>
+              <w:rPr>
+                <w:szCs w:val="21"/>
+              </w:rPr>
+              <w:t>UserEmail</w:t>
+            </w:r>
+          </w:p>
+        </w:tc>
+        <w:tc>
+          <w:tcPr>
+            <w:tcW w:w="1530" w:type="dxa"/>
+            <w:shd w:val="clear" w:color="auto" w:fill="auto"/>
+            <w:vAlign w:val="center"/>
+          </w:tcPr>
+          <w:p>
+            <w:pPr>
+              <w:jc w:val="center"/>
+              <w:rPr>
+                <w:szCs w:val="21"/>
+              </w:rPr>
+            </w:pPr>
+            <w:r>
+              <w:rPr>
+                <w:szCs w:val="21"/>
+              </w:rPr>
+              <w:t>Varchar</w:t>
+            </w:r>
+          </w:p>
+        </w:tc>
+        <w:tc>
+          <w:tcPr>
+            <w:tcW w:w="1429" w:type="dxa"/>
+            <w:vAlign w:val="center"/>
+          </w:tcPr>
+          <w:p>
+            <w:pPr>
+              <w:jc w:val="center"/>
+              <w:rPr>
+                <w:szCs w:val="21"/>
+              </w:rPr>
+            </w:pPr>
+            <w:r>
+              <w:rPr>
+                <w:szCs w:val="21"/>
+              </w:rPr>
+              <w:t>100</w:t>
+            </w:r>
+          </w:p>
+        </w:tc>
+        <w:tc>
+          <w:tcPr>
+            <w:tcW w:w="1511" w:type="dxa"/>
+            <w:shd w:val="clear" w:color="auto" w:fill="auto"/>
+            <w:vAlign w:val="center"/>
+          </w:tcPr>
+          <w:p>
+            <w:pPr>
+              <w:jc w:val="center"/>
+              <w:rPr>
+                <w:rFonts w:hint="eastAsia"/>
+                <w:szCs w:val="21"/>
+              </w:rPr>
+            </w:pPr>
+            <w:r>
+              <w:rPr>
+                <w:rFonts w:hint="eastAsia"/>
+                <w:szCs w:val="21"/>
+              </w:rPr>
+              <w:t>true</w:t>
+            </w:r>
+          </w:p>
+        </w:tc>
+        <w:tc>
+          <w:tcPr>
+            <w:tcW w:w="1588" w:type="dxa"/>
+            <w:shd w:val="clear" w:color="auto" w:fill="auto"/>
+            <w:vAlign w:val="center"/>
+          </w:tcPr>
+          <w:p>
+            <w:pPr>
+              <w:jc w:val="center"/>
+              <w:rPr>
+                <w:rFonts w:hint="eastAsia"/>
+                <w:szCs w:val="21"/>
+              </w:rPr>
+            </w:pPr>
+            <w:r>
+              <w:rPr>
+                <w:rFonts w:hint="eastAsia"/>
+                <w:szCs w:val="21"/>
+              </w:rPr>
+              <w:t>用户</w:t>
+            </w:r>
+            <w:r>
+              <w:rPr>
+                <w:rFonts w:hint="eastAsia"/>
+                <w:szCs w:val="21"/>
+              </w:rPr>
+              <w:t>Email</w:t>
             </w:r>
           </w:p>
         </w:tc>
@@ -5908,7 +6046,15 @@
                 <w:rFonts w:hint="eastAsia"/>
                 <w:szCs w:val="21"/>
               </w:rPr>
-              <w:t>不含税）</w:t>
+              <w:t>不含</w:t>
+            </w:r>
+            <w:r>
+              <w:rPr>
+                <w:rFonts w:hint="eastAsia"/>
+                <w:szCs w:val="21"/>
+              </w:rPr>
+              <w:lastRenderedPageBreak/>
+              <w:t>税）</w:t>
             </w:r>
           </w:p>
         </w:tc>
@@ -6663,6 +6809,502 @@
           <w:rFonts w:ascii="宋体" w:hAnsi="宋体"/>
           <w:sz w:val="24"/>
           <w:szCs w:val="24"/>
+        </w:rPr>
+      </w:pPr>
+    </w:p>
+    <w:p>
+      <w:pPr>
+        <w:pStyle w:val="3"/>
+      </w:pPr>
+      <w:r>
+        <w:t>审核状态表</w:t>
+      </w:r>
+      <w:r>
+        <w:t>：</w:t>
+      </w:r>
+      <w:r>
+        <w:t>t_AuditStatus</w:t>
+      </w:r>
+    </w:p>
+    <w:tbl>
+      <w:tblPr>
+        <w:tblW w:w="0" w:type="auto"/>
+        <w:jc w:val="center"/>
+        <w:tblBorders>
+          <w:top w:val="single" w:sz="4" w:space="0" w:color="auto"/>
+          <w:left w:val="single" w:sz="4" w:space="0" w:color="auto"/>
+          <w:bottom w:val="single" w:sz="4" w:space="0" w:color="auto"/>
+          <w:right w:val="single" w:sz="4" w:space="0" w:color="auto"/>
+          <w:insideH w:val="single" w:sz="4" w:space="0" w:color="auto"/>
+          <w:insideV w:val="single" w:sz="4" w:space="0" w:color="auto"/>
+        </w:tblBorders>
+        <w:tblLook w:val="04A0" w:firstRow="1" w:lastRow="0" w:firstColumn="1" w:lastColumn="0" w:noHBand="0" w:noVBand="1"/>
+      </w:tblPr>
+      <w:tblGrid>
+        <w:gridCol w:w="669"/>
+        <w:gridCol w:w="1952"/>
+        <w:gridCol w:w="1444"/>
+        <w:gridCol w:w="1325"/>
+        <w:gridCol w:w="986"/>
+        <w:gridCol w:w="1920"/>
+      </w:tblGrid>
+      <w:tr>
+        <w:trPr>
+          <w:trHeight w:val="567"/>
+          <w:jc w:val="center"/>
+        </w:trPr>
+        <w:tc>
+          <w:tcPr>
+            <w:tcW w:w="669" w:type="dxa"/>
+            <w:shd w:val="clear" w:color="auto" w:fill="auto"/>
+            <w:vAlign w:val="center"/>
+          </w:tcPr>
+          <w:p>
+            <w:pPr>
+              <w:jc w:val="center"/>
+              <w:rPr>
+                <w:b/>
+                <w:sz w:val="24"/>
+                <w:szCs w:val="24"/>
+              </w:rPr>
+            </w:pPr>
+            <w:r>
+              <w:rPr>
+                <w:rFonts w:hint="eastAsia"/>
+                <w:b/>
+                <w:sz w:val="24"/>
+                <w:szCs w:val="24"/>
+              </w:rPr>
+              <w:t>序号</w:t>
+            </w:r>
+          </w:p>
+        </w:tc>
+        <w:tc>
+          <w:tcPr>
+            <w:tcW w:w="1952" w:type="dxa"/>
+            <w:shd w:val="clear" w:color="auto" w:fill="auto"/>
+            <w:vAlign w:val="center"/>
+          </w:tcPr>
+          <w:p>
+            <w:pPr>
+              <w:jc w:val="center"/>
+              <w:rPr>
+                <w:b/>
+                <w:sz w:val="24"/>
+                <w:szCs w:val="24"/>
+              </w:rPr>
+            </w:pPr>
+            <w:r>
+              <w:rPr>
+                <w:rFonts w:hint="eastAsia"/>
+                <w:b/>
+                <w:sz w:val="24"/>
+                <w:szCs w:val="24"/>
+              </w:rPr>
+              <w:t>字段</w:t>
+            </w:r>
+          </w:p>
+        </w:tc>
+        <w:tc>
+          <w:tcPr>
+            <w:tcW w:w="1444" w:type="dxa"/>
+            <w:shd w:val="clear" w:color="auto" w:fill="auto"/>
+            <w:vAlign w:val="center"/>
+          </w:tcPr>
+          <w:p>
+            <w:pPr>
+              <w:jc w:val="center"/>
+              <w:rPr>
+                <w:b/>
+                <w:sz w:val="24"/>
+                <w:szCs w:val="24"/>
+              </w:rPr>
+            </w:pPr>
+            <w:r>
+              <w:rPr>
+                <w:rFonts w:hint="eastAsia"/>
+                <w:b/>
+                <w:sz w:val="24"/>
+                <w:szCs w:val="24"/>
+              </w:rPr>
+              <w:t>类型</w:t>
+            </w:r>
+          </w:p>
+        </w:tc>
+        <w:tc>
+          <w:tcPr>
+            <w:tcW w:w="1325" w:type="dxa"/>
+            <w:vAlign w:val="center"/>
+          </w:tcPr>
+          <w:p>
+            <w:pPr>
+              <w:jc w:val="center"/>
+              <w:rPr>
+                <w:b/>
+                <w:sz w:val="24"/>
+                <w:szCs w:val="24"/>
+              </w:rPr>
+            </w:pPr>
+            <w:r>
+              <w:rPr>
+                <w:rFonts w:hint="eastAsia"/>
+                <w:b/>
+                <w:sz w:val="24"/>
+                <w:szCs w:val="24"/>
+              </w:rPr>
+              <w:t>长度</w:t>
+            </w:r>
+          </w:p>
+        </w:tc>
+        <w:tc>
+          <w:tcPr>
+            <w:tcW w:w="986" w:type="dxa"/>
+            <w:shd w:val="clear" w:color="auto" w:fill="auto"/>
+            <w:vAlign w:val="center"/>
+          </w:tcPr>
+          <w:p>
+            <w:pPr>
+              <w:jc w:val="center"/>
+              <w:rPr>
+                <w:b/>
+                <w:sz w:val="24"/>
+                <w:szCs w:val="24"/>
+              </w:rPr>
+            </w:pPr>
+            <w:r>
+              <w:rPr>
+                <w:rFonts w:hint="eastAsia"/>
+                <w:b/>
+                <w:sz w:val="24"/>
+                <w:szCs w:val="24"/>
+              </w:rPr>
+              <w:t>是否</w:t>
+            </w:r>
+            <w:r>
+              <w:rPr>
+                <w:b/>
+                <w:sz w:val="24"/>
+                <w:szCs w:val="24"/>
+              </w:rPr>
+              <w:t>为空</w:t>
+            </w:r>
+          </w:p>
+        </w:tc>
+        <w:tc>
+          <w:tcPr>
+            <w:tcW w:w="1920" w:type="dxa"/>
+            <w:shd w:val="clear" w:color="auto" w:fill="auto"/>
+            <w:vAlign w:val="center"/>
+          </w:tcPr>
+          <w:p>
+            <w:pPr>
+              <w:jc w:val="center"/>
+              <w:rPr>
+                <w:b/>
+                <w:sz w:val="24"/>
+                <w:szCs w:val="24"/>
+              </w:rPr>
+            </w:pPr>
+            <w:r>
+              <w:rPr>
+                <w:rFonts w:hint="eastAsia"/>
+                <w:b/>
+                <w:sz w:val="24"/>
+                <w:szCs w:val="24"/>
+              </w:rPr>
+              <w:t>解析</w:t>
+            </w:r>
+            <w:r>
+              <w:rPr>
+                <w:b/>
+                <w:sz w:val="24"/>
+                <w:szCs w:val="24"/>
+              </w:rPr>
+              <w:t>说明</w:t>
+            </w:r>
+          </w:p>
+        </w:tc>
+      </w:tr>
+      <w:tr>
+        <w:trPr>
+          <w:trHeight w:val="567"/>
+          <w:jc w:val="center"/>
+        </w:trPr>
+        <w:tc>
+          <w:tcPr>
+            <w:tcW w:w="669" w:type="dxa"/>
+            <w:shd w:val="clear" w:color="auto" w:fill="FBE4D5"/>
+            <w:vAlign w:val="center"/>
+          </w:tcPr>
+          <w:p>
+            <w:pPr>
+              <w:numPr>
+                <w:ilvl w:val="0"/>
+                <w:numId w:val="12"/>
+              </w:numPr>
+              <w:jc w:val="center"/>
+              <w:rPr>
+                <w:szCs w:val="21"/>
+              </w:rPr>
+            </w:pPr>
+          </w:p>
+        </w:tc>
+        <w:tc>
+          <w:tcPr>
+            <w:tcW w:w="1952" w:type="dxa"/>
+            <w:shd w:val="clear" w:color="auto" w:fill="FBE4D5"/>
+            <w:vAlign w:val="center"/>
+          </w:tcPr>
+          <w:p>
+            <w:pPr>
+              <w:rPr>
+                <w:szCs w:val="21"/>
+              </w:rPr>
+            </w:pPr>
+            <w:r>
+              <w:rPr>
+                <w:szCs w:val="21"/>
+              </w:rPr>
+              <w:t>StatusCode</w:t>
+            </w:r>
+          </w:p>
+        </w:tc>
+        <w:tc>
+          <w:tcPr>
+            <w:tcW w:w="1444" w:type="dxa"/>
+            <w:shd w:val="clear" w:color="auto" w:fill="FBE4D5"/>
+            <w:vAlign w:val="center"/>
+          </w:tcPr>
+          <w:p>
+            <w:pPr>
+              <w:jc w:val="center"/>
+              <w:rPr>
+                <w:szCs w:val="21"/>
+              </w:rPr>
+            </w:pPr>
+            <w:r>
+              <w:rPr>
+                <w:szCs w:val="21"/>
+              </w:rPr>
+              <w:t>Varchar</w:t>
+            </w:r>
+          </w:p>
+        </w:tc>
+        <w:tc>
+          <w:tcPr>
+            <w:tcW w:w="1325" w:type="dxa"/>
+            <w:shd w:val="clear" w:color="auto" w:fill="FBE4D5"/>
+            <w:vAlign w:val="center"/>
+          </w:tcPr>
+          <w:p>
+            <w:pPr>
+              <w:jc w:val="center"/>
+              <w:rPr>
+                <w:szCs w:val="21"/>
+              </w:rPr>
+            </w:pPr>
+            <w:r>
+              <w:rPr>
+                <w:szCs w:val="21"/>
+              </w:rPr>
+              <w:t>10</w:t>
+            </w:r>
+          </w:p>
+        </w:tc>
+        <w:tc>
+          <w:tcPr>
+            <w:tcW w:w="986" w:type="dxa"/>
+            <w:shd w:val="clear" w:color="auto" w:fill="FBE4D5"/>
+            <w:vAlign w:val="center"/>
+          </w:tcPr>
+          <w:p>
+            <w:pPr>
+              <w:jc w:val="center"/>
+              <w:rPr>
+                <w:szCs w:val="21"/>
+              </w:rPr>
+            </w:pPr>
+            <w:r>
+              <w:rPr>
+                <w:rFonts w:hint="eastAsia"/>
+                <w:szCs w:val="21"/>
+              </w:rPr>
+              <w:t>true</w:t>
+            </w:r>
+          </w:p>
+        </w:tc>
+        <w:tc>
+          <w:tcPr>
+            <w:tcW w:w="1920" w:type="dxa"/>
+            <w:shd w:val="clear" w:color="auto" w:fill="FBE4D5"/>
+            <w:vAlign w:val="center"/>
+          </w:tcPr>
+          <w:p>
+            <w:pPr>
+              <w:jc w:val="center"/>
+              <w:rPr>
+                <w:szCs w:val="21"/>
+              </w:rPr>
+            </w:pPr>
+            <w:r>
+              <w:rPr>
+                <w:szCs w:val="21"/>
+              </w:rPr>
+              <w:t>状态编码</w:t>
+            </w:r>
+          </w:p>
+        </w:tc>
+      </w:tr>
+      <w:tr>
+        <w:trPr>
+          <w:trHeight w:val="567"/>
+          <w:jc w:val="center"/>
+        </w:trPr>
+        <w:tc>
+          <w:tcPr>
+            <w:tcW w:w="669" w:type="dxa"/>
+            <w:shd w:val="clear" w:color="auto" w:fill="FBE4D5"/>
+            <w:vAlign w:val="center"/>
+          </w:tcPr>
+          <w:p>
+            <w:pPr>
+              <w:numPr>
+                <w:ilvl w:val="0"/>
+                <w:numId w:val="12"/>
+              </w:numPr>
+              <w:jc w:val="center"/>
+              <w:rPr>
+                <w:szCs w:val="21"/>
+              </w:rPr>
+            </w:pPr>
+          </w:p>
+        </w:tc>
+        <w:tc>
+          <w:tcPr>
+            <w:tcW w:w="1952" w:type="dxa"/>
+            <w:shd w:val="clear" w:color="auto" w:fill="FBE4D5"/>
+            <w:vAlign w:val="center"/>
+          </w:tcPr>
+          <w:p>
+            <w:pPr>
+              <w:rPr>
+                <w:szCs w:val="21"/>
+              </w:rPr>
+            </w:pPr>
+            <w:r>
+              <w:rPr>
+                <w:szCs w:val="21"/>
+              </w:rPr>
+              <w:t>StatusName</w:t>
+            </w:r>
+          </w:p>
+        </w:tc>
+        <w:tc>
+          <w:tcPr>
+            <w:tcW w:w="1444" w:type="dxa"/>
+            <w:shd w:val="clear" w:color="auto" w:fill="FBE4D5"/>
+            <w:vAlign w:val="center"/>
+          </w:tcPr>
+          <w:p>
+            <w:pPr>
+              <w:jc w:val="center"/>
+              <w:rPr>
+                <w:szCs w:val="21"/>
+              </w:rPr>
+            </w:pPr>
+            <w:r>
+              <w:rPr>
+                <w:szCs w:val="21"/>
+              </w:rPr>
+              <w:t>Varchar</w:t>
+            </w:r>
+          </w:p>
+        </w:tc>
+        <w:tc>
+          <w:tcPr>
+            <w:tcW w:w="1325" w:type="dxa"/>
+            <w:shd w:val="clear" w:color="auto" w:fill="FBE4D5"/>
+            <w:vAlign w:val="center"/>
+          </w:tcPr>
+          <w:p>
+            <w:pPr>
+              <w:jc w:val="center"/>
+              <w:rPr>
+                <w:szCs w:val="21"/>
+              </w:rPr>
+            </w:pPr>
+            <w:r>
+              <w:rPr>
+                <w:szCs w:val="21"/>
+              </w:rPr>
+              <w:t>20</w:t>
+            </w:r>
+          </w:p>
+        </w:tc>
+        <w:tc>
+          <w:tcPr>
+            <w:tcW w:w="986" w:type="dxa"/>
+            <w:shd w:val="clear" w:color="auto" w:fill="FBE4D5"/>
+            <w:vAlign w:val="center"/>
+          </w:tcPr>
+          <w:p>
+            <w:pPr>
+              <w:jc w:val="center"/>
+              <w:rPr>
+                <w:rFonts w:hint="eastAsia"/>
+                <w:szCs w:val="21"/>
+              </w:rPr>
+            </w:pPr>
+            <w:r>
+              <w:rPr>
+                <w:rFonts w:hint="eastAsia"/>
+                <w:szCs w:val="21"/>
+              </w:rPr>
+              <w:t>true</w:t>
+            </w:r>
+          </w:p>
+        </w:tc>
+        <w:tc>
+          <w:tcPr>
+            <w:tcW w:w="1920" w:type="dxa"/>
+            <w:shd w:val="clear" w:color="auto" w:fill="FBE4D5"/>
+            <w:vAlign w:val="center"/>
+          </w:tcPr>
+          <w:p>
+            <w:pPr>
+              <w:jc w:val="center"/>
+              <w:rPr>
+                <w:szCs w:val="21"/>
+              </w:rPr>
+            </w:pPr>
+            <w:r>
+              <w:rPr>
+                <w:szCs w:val="21"/>
+              </w:rPr>
+              <w:t>审核状态</w:t>
+            </w:r>
+          </w:p>
+          <w:p>
+            <w:pPr>
+              <w:jc w:val="center"/>
+              <w:rPr>
+                <w:szCs w:val="21"/>
+              </w:rPr>
+            </w:pPr>
+            <w:r>
+              <w:rPr>
+                <w:szCs w:val="21"/>
+              </w:rPr>
+              <w:t>（待提交、待审核、审核算税、审核驳回）</w:t>
+            </w:r>
+          </w:p>
+        </w:tc>
+      </w:tr>
+    </w:tbl>
+    <w:p>
+      <w:pPr>
+        <w:rPr>
+          <w:rFonts w:hint="eastAsia"/>
         </w:rPr>
       </w:pPr>
     </w:p>
@@ -12421,6 +13063,572 @@
     <w:p>
       <w:pPr>
         <w:pStyle w:val="3"/>
+      </w:pPr>
+      <w:r>
+        <w:rPr>
+          <w:rFonts w:hint="eastAsia"/>
+        </w:rPr>
+        <w:t>字典</w:t>
+      </w:r>
+      <w:r>
+        <w:rPr>
+          <w:rFonts w:hint="eastAsia"/>
+        </w:rPr>
+        <w:t>表</w:t>
+      </w:r>
+      <w:r>
+        <w:t>名：</w:t>
+      </w:r>
+      <w:r>
+        <w:t xml:space="preserve">t_ </w:t>
+      </w:r>
+      <w:r>
+        <w:t>AuditOpinion</w:t>
+      </w:r>
+      <w:r>
+        <w:rPr>
+          <w:rFonts w:hint="eastAsia"/>
+        </w:rPr>
+        <w:t>（</w:t>
+      </w:r>
+      <w:r>
+        <w:rPr>
+          <w:rFonts w:hint="eastAsia"/>
+        </w:rPr>
+        <w:t>审核意见字典表</w:t>
+      </w:r>
+      <w:r>
+        <w:t>）</w:t>
+      </w:r>
+    </w:p>
+    <w:tbl>
+      <w:tblPr>
+        <w:tblW w:w="0" w:type="auto"/>
+        <w:tblBorders>
+          <w:top w:val="single" w:sz="4" w:space="0" w:color="auto"/>
+          <w:left w:val="single" w:sz="4" w:space="0" w:color="auto"/>
+          <w:bottom w:val="single" w:sz="4" w:space="0" w:color="auto"/>
+          <w:right w:val="single" w:sz="4" w:space="0" w:color="auto"/>
+          <w:insideH w:val="single" w:sz="4" w:space="0" w:color="auto"/>
+          <w:insideV w:val="single" w:sz="4" w:space="0" w:color="auto"/>
+        </w:tblBorders>
+        <w:tblLook w:val="04A0" w:firstRow="1" w:lastRow="0" w:firstColumn="1" w:lastColumn="0" w:noHBand="0" w:noVBand="1"/>
+      </w:tblPr>
+      <w:tblGrid>
+        <w:gridCol w:w="674"/>
+        <w:gridCol w:w="1885"/>
+        <w:gridCol w:w="1470"/>
+        <w:gridCol w:w="1348"/>
+        <w:gridCol w:w="1434"/>
+        <w:gridCol w:w="1485"/>
+      </w:tblGrid>
+      <w:tr>
+        <w:trPr>
+          <w:trHeight w:val="567"/>
+        </w:trPr>
+        <w:tc>
+          <w:tcPr>
+            <w:tcW w:w="674" w:type="dxa"/>
+            <w:shd w:val="clear" w:color="auto" w:fill="auto"/>
+            <w:vAlign w:val="center"/>
+          </w:tcPr>
+          <w:p>
+            <w:pPr>
+              <w:jc w:val="center"/>
+              <w:rPr>
+                <w:b/>
+                <w:sz w:val="24"/>
+                <w:szCs w:val="24"/>
+              </w:rPr>
+            </w:pPr>
+            <w:r>
+              <w:rPr>
+                <w:rFonts w:hint="eastAsia"/>
+                <w:b/>
+                <w:sz w:val="24"/>
+                <w:szCs w:val="24"/>
+              </w:rPr>
+              <w:t>序号</w:t>
+            </w:r>
+          </w:p>
+        </w:tc>
+        <w:tc>
+          <w:tcPr>
+            <w:tcW w:w="1885" w:type="dxa"/>
+            <w:shd w:val="clear" w:color="auto" w:fill="auto"/>
+            <w:vAlign w:val="center"/>
+          </w:tcPr>
+          <w:p>
+            <w:pPr>
+              <w:jc w:val="center"/>
+              <w:rPr>
+                <w:b/>
+                <w:sz w:val="24"/>
+                <w:szCs w:val="24"/>
+              </w:rPr>
+            </w:pPr>
+            <w:r>
+              <w:rPr>
+                <w:rFonts w:hint="eastAsia"/>
+                <w:b/>
+                <w:sz w:val="24"/>
+                <w:szCs w:val="24"/>
+              </w:rPr>
+              <w:t>字段</w:t>
+            </w:r>
+          </w:p>
+        </w:tc>
+        <w:tc>
+          <w:tcPr>
+            <w:tcW w:w="1470" w:type="dxa"/>
+            <w:shd w:val="clear" w:color="auto" w:fill="auto"/>
+            <w:vAlign w:val="center"/>
+          </w:tcPr>
+          <w:p>
+            <w:pPr>
+              <w:jc w:val="center"/>
+              <w:rPr>
+                <w:b/>
+                <w:sz w:val="24"/>
+                <w:szCs w:val="24"/>
+              </w:rPr>
+            </w:pPr>
+            <w:r>
+              <w:rPr>
+                <w:rFonts w:hint="eastAsia"/>
+                <w:b/>
+                <w:sz w:val="24"/>
+                <w:szCs w:val="24"/>
+              </w:rPr>
+              <w:t>类型</w:t>
+            </w:r>
+          </w:p>
+        </w:tc>
+        <w:tc>
+          <w:tcPr>
+            <w:tcW w:w="1348" w:type="dxa"/>
+            <w:vAlign w:val="center"/>
+          </w:tcPr>
+          <w:p>
+            <w:pPr>
+              <w:jc w:val="center"/>
+              <w:rPr>
+                <w:b/>
+                <w:sz w:val="24"/>
+                <w:szCs w:val="24"/>
+              </w:rPr>
+            </w:pPr>
+            <w:r>
+              <w:rPr>
+                <w:rFonts w:hint="eastAsia"/>
+                <w:b/>
+                <w:sz w:val="24"/>
+                <w:szCs w:val="24"/>
+              </w:rPr>
+              <w:t>长度</w:t>
+            </w:r>
+          </w:p>
+        </w:tc>
+        <w:tc>
+          <w:tcPr>
+            <w:tcW w:w="1434" w:type="dxa"/>
+            <w:shd w:val="clear" w:color="auto" w:fill="auto"/>
+            <w:vAlign w:val="center"/>
+          </w:tcPr>
+          <w:p>
+            <w:pPr>
+              <w:jc w:val="center"/>
+              <w:rPr>
+                <w:b/>
+                <w:sz w:val="24"/>
+                <w:szCs w:val="24"/>
+              </w:rPr>
+            </w:pPr>
+            <w:r>
+              <w:rPr>
+                <w:rFonts w:hint="eastAsia"/>
+                <w:b/>
+                <w:sz w:val="24"/>
+                <w:szCs w:val="24"/>
+              </w:rPr>
+              <w:t>是否</w:t>
+            </w:r>
+            <w:r>
+              <w:rPr>
+                <w:b/>
+                <w:sz w:val="24"/>
+                <w:szCs w:val="24"/>
+              </w:rPr>
+              <w:t>为空</w:t>
+            </w:r>
+          </w:p>
+        </w:tc>
+        <w:tc>
+          <w:tcPr>
+            <w:tcW w:w="1485" w:type="dxa"/>
+            <w:shd w:val="clear" w:color="auto" w:fill="auto"/>
+            <w:vAlign w:val="center"/>
+          </w:tcPr>
+          <w:p>
+            <w:pPr>
+              <w:jc w:val="center"/>
+              <w:rPr>
+                <w:b/>
+                <w:sz w:val="24"/>
+                <w:szCs w:val="24"/>
+              </w:rPr>
+            </w:pPr>
+            <w:r>
+              <w:rPr>
+                <w:rFonts w:hint="eastAsia"/>
+                <w:b/>
+                <w:sz w:val="24"/>
+                <w:szCs w:val="24"/>
+              </w:rPr>
+              <w:t>解析</w:t>
+            </w:r>
+            <w:r>
+              <w:rPr>
+                <w:b/>
+                <w:sz w:val="24"/>
+                <w:szCs w:val="24"/>
+              </w:rPr>
+              <w:t>说明</w:t>
+            </w:r>
+          </w:p>
+        </w:tc>
+      </w:tr>
+      <w:tr>
+        <w:trPr>
+          <w:trHeight w:val="567"/>
+        </w:trPr>
+        <w:tc>
+          <w:tcPr>
+            <w:tcW w:w="674" w:type="dxa"/>
+            <w:shd w:val="clear" w:color="auto" w:fill="auto"/>
+            <w:vAlign w:val="center"/>
+          </w:tcPr>
+          <w:p>
+            <w:pPr>
+              <w:jc w:val="center"/>
+              <w:rPr>
+                <w:rFonts w:hint="eastAsia"/>
+                <w:b/>
+                <w:sz w:val="24"/>
+                <w:szCs w:val="24"/>
+              </w:rPr>
+            </w:pPr>
+            <w:r>
+              <w:rPr>
+                <w:rFonts w:hint="eastAsia"/>
+                <w:b/>
+                <w:sz w:val="24"/>
+                <w:szCs w:val="24"/>
+              </w:rPr>
+              <w:t>1</w:t>
+            </w:r>
+          </w:p>
+        </w:tc>
+        <w:tc>
+          <w:tcPr>
+            <w:tcW w:w="1885" w:type="dxa"/>
+            <w:shd w:val="clear" w:color="auto" w:fill="auto"/>
+            <w:vAlign w:val="center"/>
+          </w:tcPr>
+          <w:p>
+            <w:pPr>
+              <w:rPr>
+                <w:rFonts w:ascii="Tahoma" w:hAnsi="Tahoma" w:cs="Tahoma"/>
+                <w:color w:val="434343"/>
+                <w:kern w:val="0"/>
+                <w:sz w:val="18"/>
+                <w:szCs w:val="18"/>
+              </w:rPr>
+            </w:pPr>
+            <w:r>
+              <w:t>AuditOpinion</w:t>
+            </w:r>
+            <w:r>
+              <w:t>Code</w:t>
+            </w:r>
+          </w:p>
+        </w:tc>
+        <w:tc>
+          <w:tcPr>
+            <w:tcW w:w="1470" w:type="dxa"/>
+            <w:shd w:val="clear" w:color="auto" w:fill="auto"/>
+            <w:vAlign w:val="center"/>
+          </w:tcPr>
+          <w:p>
+            <w:pPr>
+              <w:jc w:val="center"/>
+              <w:rPr>
+                <w:rFonts w:hint="eastAsia"/>
+                <w:b/>
+                <w:sz w:val="24"/>
+                <w:szCs w:val="24"/>
+              </w:rPr>
+            </w:pPr>
+            <w:r>
+              <w:rPr>
+                <w:szCs w:val="21"/>
+              </w:rPr>
+              <w:t>Varchar</w:t>
+            </w:r>
+          </w:p>
+        </w:tc>
+        <w:tc>
+          <w:tcPr>
+            <w:tcW w:w="1348" w:type="dxa"/>
+            <w:vAlign w:val="center"/>
+          </w:tcPr>
+          <w:p>
+            <w:pPr>
+              <w:jc w:val="center"/>
+              <w:rPr>
+                <w:rFonts w:hint="eastAsia"/>
+                <w:b/>
+                <w:sz w:val="24"/>
+                <w:szCs w:val="24"/>
+              </w:rPr>
+            </w:pPr>
+            <w:r>
+              <w:rPr>
+                <w:rFonts w:hint="eastAsia"/>
+                <w:szCs w:val="21"/>
+              </w:rPr>
+              <w:t>10</w:t>
+            </w:r>
+          </w:p>
+        </w:tc>
+        <w:tc>
+          <w:tcPr>
+            <w:tcW w:w="1434" w:type="dxa"/>
+            <w:shd w:val="clear" w:color="auto" w:fill="auto"/>
+            <w:vAlign w:val="center"/>
+          </w:tcPr>
+          <w:p>
+            <w:pPr>
+              <w:jc w:val="center"/>
+              <w:rPr>
+                <w:rFonts w:hint="eastAsia"/>
+                <w:b/>
+                <w:sz w:val="24"/>
+                <w:szCs w:val="24"/>
+              </w:rPr>
+            </w:pPr>
+            <w:r>
+              <w:rPr>
+                <w:b/>
+                <w:sz w:val="24"/>
+                <w:szCs w:val="24"/>
+              </w:rPr>
+              <w:t>T</w:t>
+            </w:r>
+            <w:r>
+              <w:rPr>
+                <w:rFonts w:hint="eastAsia"/>
+                <w:b/>
+                <w:sz w:val="24"/>
+                <w:szCs w:val="24"/>
+              </w:rPr>
+              <w:t>rue</w:t>
+            </w:r>
+          </w:p>
+        </w:tc>
+        <w:tc>
+          <w:tcPr>
+            <w:tcW w:w="1485" w:type="dxa"/>
+            <w:shd w:val="clear" w:color="auto" w:fill="auto"/>
+            <w:vAlign w:val="center"/>
+          </w:tcPr>
+          <w:p>
+            <w:pPr>
+              <w:jc w:val="center"/>
+              <w:rPr>
+                <w:rFonts w:hint="eastAsia"/>
+                <w:b/>
+                <w:sz w:val="24"/>
+                <w:szCs w:val="24"/>
+              </w:rPr>
+            </w:pPr>
+            <w:r>
+              <w:rPr>
+                <w:rFonts w:hint="eastAsia"/>
+                <w:b/>
+                <w:sz w:val="24"/>
+                <w:szCs w:val="24"/>
+              </w:rPr>
+              <w:t>意见编码</w:t>
+            </w:r>
+          </w:p>
+        </w:tc>
+      </w:tr>
+      <w:tr>
+        <w:trPr>
+          <w:trHeight w:val="567"/>
+        </w:trPr>
+        <w:tc>
+          <w:tcPr>
+            <w:tcW w:w="674" w:type="dxa"/>
+            <w:shd w:val="clear" w:color="auto" w:fill="FBE4D5"/>
+            <w:vAlign w:val="center"/>
+          </w:tcPr>
+          <w:p>
+            <w:pPr>
+              <w:numPr>
+                <w:ilvl w:val="0"/>
+                <w:numId w:val="18"/>
+              </w:numPr>
+              <w:jc w:val="center"/>
+              <w:rPr>
+                <w:szCs w:val="21"/>
+              </w:rPr>
+            </w:pPr>
+          </w:p>
+        </w:tc>
+        <w:tc>
+          <w:tcPr>
+            <w:tcW w:w="1885" w:type="dxa"/>
+            <w:shd w:val="clear" w:color="auto" w:fill="FBE4D5"/>
+            <w:vAlign w:val="center"/>
+          </w:tcPr>
+          <w:p>
+            <w:pPr>
+              <w:rPr>
+                <w:rFonts w:ascii="Tahoma" w:hAnsi="Tahoma" w:cs="Tahoma"/>
+                <w:color w:val="434343"/>
+                <w:kern w:val="0"/>
+                <w:sz w:val="18"/>
+                <w:szCs w:val="18"/>
+              </w:rPr>
+            </w:pPr>
+            <w:r>
+              <w:t>AuditOpinion</w:t>
+            </w:r>
+            <w:r>
+              <w:t>Desp</w:t>
+            </w:r>
+            <w:bookmarkStart w:id="2" w:name="_GoBack"/>
+            <w:bookmarkEnd w:id="2"/>
+          </w:p>
+        </w:tc>
+        <w:tc>
+          <w:tcPr>
+            <w:tcW w:w="1470" w:type="dxa"/>
+            <w:shd w:val="clear" w:color="auto" w:fill="FBE4D5"/>
+            <w:vAlign w:val="center"/>
+          </w:tcPr>
+          <w:p>
+            <w:pPr>
+              <w:jc w:val="center"/>
+              <w:rPr>
+                <w:szCs w:val="21"/>
+              </w:rPr>
+            </w:pPr>
+            <w:r>
+              <w:rPr>
+                <w:szCs w:val="21"/>
+              </w:rPr>
+              <w:t>Varchar</w:t>
+            </w:r>
+          </w:p>
+        </w:tc>
+        <w:tc>
+          <w:tcPr>
+            <w:tcW w:w="1348" w:type="dxa"/>
+            <w:shd w:val="clear" w:color="auto" w:fill="FBE4D5"/>
+            <w:vAlign w:val="center"/>
+          </w:tcPr>
+          <w:p>
+            <w:pPr>
+              <w:jc w:val="center"/>
+              <w:rPr>
+                <w:szCs w:val="21"/>
+              </w:rPr>
+            </w:pPr>
+            <w:r>
+              <w:rPr>
+                <w:rFonts w:hint="eastAsia"/>
+                <w:szCs w:val="21"/>
+              </w:rPr>
+              <w:t>100</w:t>
+            </w:r>
+          </w:p>
+        </w:tc>
+        <w:tc>
+          <w:tcPr>
+            <w:tcW w:w="1434" w:type="dxa"/>
+            <w:shd w:val="clear" w:color="auto" w:fill="FBE4D5"/>
+            <w:vAlign w:val="center"/>
+          </w:tcPr>
+          <w:p>
+            <w:pPr>
+              <w:jc w:val="center"/>
+              <w:rPr>
+                <w:szCs w:val="21"/>
+              </w:rPr>
+            </w:pPr>
+            <w:r>
+              <w:rPr>
+                <w:szCs w:val="21"/>
+              </w:rPr>
+              <w:t>F</w:t>
+            </w:r>
+            <w:r>
+              <w:rPr>
+                <w:rFonts w:hint="eastAsia"/>
+                <w:szCs w:val="21"/>
+              </w:rPr>
+              <w:t>alse</w:t>
+            </w:r>
+          </w:p>
+        </w:tc>
+        <w:tc>
+          <w:tcPr>
+            <w:tcW w:w="1485" w:type="dxa"/>
+            <w:shd w:val="clear" w:color="auto" w:fill="FBE4D5"/>
+            <w:vAlign w:val="center"/>
+          </w:tcPr>
+          <w:p>
+            <w:pPr>
+              <w:jc w:val="center"/>
+              <w:rPr>
+                <w:szCs w:val="21"/>
+              </w:rPr>
+            </w:pPr>
+            <w:r>
+              <w:rPr>
+                <w:rFonts w:hint="eastAsia"/>
+                <w:szCs w:val="21"/>
+              </w:rPr>
+              <w:t>审核意见描述</w:t>
+            </w:r>
+          </w:p>
+        </w:tc>
+      </w:tr>
+    </w:tbl>
+    <w:p>
+      <w:pPr>
+        <w:rPr>
+          <w:rFonts w:ascii="宋体" w:hAnsi="宋体"/>
+          <w:sz w:val="24"/>
+          <w:szCs w:val="24"/>
+        </w:rPr>
+      </w:pPr>
+    </w:p>
+    <w:p>
+      <w:pPr>
+        <w:rPr>
+          <w:rFonts w:ascii="宋体" w:hAnsi="宋体" w:hint="eastAsia"/>
+          <w:sz w:val="24"/>
+          <w:szCs w:val="24"/>
+        </w:rPr>
+      </w:pPr>
+    </w:p>
+    <w:p>
+      <w:pPr>
+        <w:pStyle w:val="3"/>
         <w:rPr>
           <w:highlight w:val="yellow"/>
         </w:rPr>
@@ -13072,8 +14280,6 @@
             </w:r>
           </w:p>
         </w:tc>
-        <w:bookmarkStart w:id="2" w:name="_GoBack"/>
-        <w:bookmarkEnd w:id="2"/>
       </w:tr>
       <w:tr>
         <w:trPr>
@@ -13771,7 +14977,13 @@
         </w:tc>
       </w:tr>
     </w:tbl>
-    <w:p/>
+    <w:p>
+      <w:pPr>
+        <w:rPr>
+          <w:rFonts w:hint="eastAsia"/>
+        </w:rPr>
+      </w:pPr>
+    </w:p>
     <w:p>
       <w:pPr>
         <w:pStyle w:val="3"/>
@@ -16349,7 +17561,7 @@
       <w:lvlText w:val="%1"/>
       <w:lvlJc w:val="left"/>
       <w:pPr>
-        <w:ind w:left="420" w:hanging="420"/>
+        <w:ind w:left="562" w:hanging="420"/>
       </w:pPr>
       <w:rPr>
         <w:rFonts w:hint="eastAsia"/>
@@ -16429,6 +17641,95 @@
     </w:lvl>
   </w:abstractNum>
   <w:abstractNum w:abstractNumId="9">
+    <w:nsid w:val="45BD2DEB"/>
+    <w:multiLevelType w:val="hybridMultilevel"/>
+    <w:tmpl w:val="3D3A3632"/>
+    <w:lvl w:ilvl="0" w:tplc="26B68250">
+      <w:start w:val="1"/>
+      <w:numFmt w:val="decimal"/>
+      <w:lvlText w:val="%1"/>
+      <w:lvlJc w:val="left"/>
+      <w:pPr>
+        <w:ind w:left="562" w:hanging="420"/>
+      </w:pPr>
+      <w:rPr>
+        <w:rFonts w:hint="eastAsia"/>
+      </w:rPr>
+    </w:lvl>
+    <w:lvl w:ilvl="1" w:tplc="04090019" w:tentative="1">
+      <w:start w:val="1"/>
+      <w:numFmt w:val="lowerLetter"/>
+      <w:lvlText w:val="%2)"/>
+      <w:lvlJc w:val="left"/>
+      <w:pPr>
+        <w:ind w:left="840" w:hanging="420"/>
+      </w:pPr>
+    </w:lvl>
+    <w:lvl w:ilvl="2" w:tplc="0409001B" w:tentative="1">
+      <w:start w:val="1"/>
+      <w:numFmt w:val="lowerRoman"/>
+      <w:lvlText w:val="%3."/>
+      <w:lvlJc w:val="right"/>
+      <w:pPr>
+        <w:ind w:left="1260" w:hanging="420"/>
+      </w:pPr>
+    </w:lvl>
+    <w:lvl w:ilvl="3" w:tplc="0409000F" w:tentative="1">
+      <w:start w:val="1"/>
+      <w:numFmt w:val="decimal"/>
+      <w:lvlText w:val="%4."/>
+      <w:lvlJc w:val="left"/>
+      <w:pPr>
+        <w:ind w:left="1680" w:hanging="420"/>
+      </w:pPr>
+    </w:lvl>
+    <w:lvl w:ilvl="4" w:tplc="04090019" w:tentative="1">
+      <w:start w:val="1"/>
+      <w:numFmt w:val="lowerLetter"/>
+      <w:lvlText w:val="%5)"/>
+      <w:lvlJc w:val="left"/>
+      <w:pPr>
+        <w:ind w:left="2100" w:hanging="420"/>
+      </w:pPr>
+    </w:lvl>
+    <w:lvl w:ilvl="5" w:tplc="0409001B" w:tentative="1">
+      <w:start w:val="1"/>
+      <w:numFmt w:val="lowerRoman"/>
+      <w:lvlText w:val="%6."/>
+      <w:lvlJc w:val="right"/>
+      <w:pPr>
+        <w:ind w:left="2520" w:hanging="420"/>
+      </w:pPr>
+    </w:lvl>
+    <w:lvl w:ilvl="6" w:tplc="0409000F" w:tentative="1">
+      <w:start w:val="1"/>
+      <w:numFmt w:val="decimal"/>
+      <w:lvlText w:val="%7."/>
+      <w:lvlJc w:val="left"/>
+      <w:pPr>
+        <w:ind w:left="2940" w:hanging="420"/>
+      </w:pPr>
+    </w:lvl>
+    <w:lvl w:ilvl="7" w:tplc="04090019" w:tentative="1">
+      <w:start w:val="1"/>
+      <w:numFmt w:val="lowerLetter"/>
+      <w:lvlText w:val="%8)"/>
+      <w:lvlJc w:val="left"/>
+      <w:pPr>
+        <w:ind w:left="3360" w:hanging="420"/>
+      </w:pPr>
+    </w:lvl>
+    <w:lvl w:ilvl="8" w:tplc="0409001B" w:tentative="1">
+      <w:start w:val="1"/>
+      <w:numFmt w:val="lowerRoman"/>
+      <w:lvlText w:val="%9."/>
+      <w:lvlJc w:val="right"/>
+      <w:pPr>
+        <w:ind w:left="3780" w:hanging="420"/>
+      </w:pPr>
+    </w:lvl>
+  </w:abstractNum>
+  <w:abstractNum w:abstractNumId="10">
     <w:nsid w:val="4AA72FC2"/>
     <w:multiLevelType w:val="multilevel"/>
     <w:tmpl w:val="CD4C57DE"/>
@@ -16577,7 +17878,7 @@
       </w:rPr>
     </w:lvl>
   </w:abstractNum>
-  <w:abstractNum w:abstractNumId="10">
+  <w:abstractNum w:abstractNumId="11">
     <w:nsid w:val="4B8617A3"/>
     <w:multiLevelType w:val="hybridMultilevel"/>
     <w:tmpl w:val="3D3A3632"/>
@@ -16666,7 +17967,7 @@
       </w:pPr>
     </w:lvl>
   </w:abstractNum>
-  <w:abstractNum w:abstractNumId="11">
+  <w:abstractNum w:abstractNumId="12">
     <w:nsid w:val="64FF58B7"/>
     <w:multiLevelType w:val="hybridMultilevel"/>
     <w:tmpl w:val="3D3A3632"/>
@@ -16755,7 +18056,7 @@
       </w:pPr>
     </w:lvl>
   </w:abstractNum>
-  <w:abstractNum w:abstractNumId="12">
+  <w:abstractNum w:abstractNumId="13">
     <w:nsid w:val="6DC86C5B"/>
     <w:multiLevelType w:val="hybridMultilevel"/>
     <w:tmpl w:val="3D3A3632"/>
@@ -16844,7 +18145,7 @@
       </w:pPr>
     </w:lvl>
   </w:abstractNum>
-  <w:abstractNum w:abstractNumId="13">
+  <w:abstractNum w:abstractNumId="14">
     <w:nsid w:val="7A88076D"/>
     <w:multiLevelType w:val="hybridMultilevel"/>
     <w:tmpl w:val="3D3A3632"/>
@@ -16933,7 +18234,7 @@
       </w:pPr>
     </w:lvl>
   </w:abstractNum>
-  <w:abstractNum w:abstractNumId="14">
+  <w:abstractNum w:abstractNumId="15">
     <w:nsid w:val="7E1F5076"/>
     <w:multiLevelType w:val="multilevel"/>
     <w:tmpl w:val="0080751C"/>
@@ -17082,7 +18383,7 @@
       </w:rPr>
     </w:lvl>
   </w:abstractNum>
-  <w:abstractNum w:abstractNumId="15">
+  <w:abstractNum w:abstractNumId="16">
     <w:nsid w:val="7EC512B1"/>
     <w:multiLevelType w:val="hybridMultilevel"/>
     <w:tmpl w:val="3D3A3632"/>
@@ -17181,13 +18482,13 @@
     <w:abstractNumId w:val="4"/>
   </w:num>
   <w:num w:numId="4">
-    <w:abstractNumId w:val="9"/>
+    <w:abstractNumId w:val="10"/>
   </w:num>
   <w:num w:numId="5">
     <w:abstractNumId w:val="7"/>
   </w:num>
   <w:num w:numId="6">
-    <w:abstractNumId w:val="14"/>
+    <w:abstractNumId w:val="15"/>
   </w:num>
   <w:num w:numId="7">
     <w:abstractNumId w:val="6"/>
@@ -17199,25 +18500,31 @@
     <w:abstractNumId w:val="8"/>
   </w:num>
   <w:num w:numId="10">
-    <w:abstractNumId w:val="12"/>
+    <w:abstractNumId w:val="13"/>
   </w:num>
   <w:num w:numId="11">
     <w:abstractNumId w:val="5"/>
   </w:num>
   <w:num w:numId="12">
-    <w:abstractNumId w:val="15"/>
+    <w:abstractNumId w:val="16"/>
   </w:num>
   <w:num w:numId="13">
-    <w:abstractNumId w:val="10"/>
+    <w:abstractNumId w:val="11"/>
   </w:num>
   <w:num w:numId="14">
     <w:abstractNumId w:val="1"/>
   </w:num>
   <w:num w:numId="15">
-    <w:abstractNumId w:val="13"/>
+    <w:abstractNumId w:val="14"/>
   </w:num>
   <w:num w:numId="16">
-    <w:abstractNumId w:val="11"/>
+    <w:abstractNumId w:val="12"/>
+  </w:num>
+  <w:num w:numId="17">
+    <w:abstractNumId w:val="0"/>
+  </w:num>
+  <w:num w:numId="18">
+    <w:abstractNumId w:val="9"/>
   </w:num>
 </w:numbering>
 </file>

</xml_diff>